<commit_message>
Added a few more slots
</commit_message>
<xml_diff>
--- a/game_reviews/translations/1-left-alive (Version 1).docx
+++ b/game_reviews/translations/1-left-alive (Version 1).docx
@@ -8,6 +8,18 @@
       </w:pPr>
       <w:r>
         <w:t>Play 1 Left Alive Slot Game for Free - Review and Features</w:t>
+      </w:r>
+    </w:p>
+    <w:p>
+      <w:r/>
+      <w:r>
+        <w:rPr>
+          <w:b/>
+        </w:rPr>
+        <w:t>Meta description</w:t>
+      </w:r>
+      <w:r>
+        <w:t>: Discover the top features of 1 Left Alive slot game, including high payout percentage and special symbols. Play for free or real money.</w:t>
       </w:r>
     </w:p>
     <w:p>
@@ -342,18 +354,9 @@
       <w:r/>
       <w:r>
         <w:rPr>
-          <w:b/>
-        </w:rPr>
-        <w:t>Play 1 Left Alive Slot Game for Free - Review and Features</w:t>
-      </w:r>
-    </w:p>
-    <w:p>
-      <w:r/>
-      <w:r>
-        <w:rPr>
           <w:i/>
         </w:rPr>
-        <w:t>Discover the top features of 1 Left Alive slot game, including high payout percentage and special symbols. Play for free or real money.</w:t>
+        <w:t>Prompt: Create a cartoon-style image featuring a happy Maya warrior with glasses to fit the theme of the online slot game "1 Left Alive." The image should be colorful and depict the Maya warrior holding a weapon and surrounded by zombies. The warrior should be wearing traditional Maya clothing and a headpiece, and the glasses should be prominent. Make sure that the image is eye-catching and will draw in players who enjoy action-packed slot games.</w:t>
       </w:r>
     </w:p>
     <w:sectPr>

</xml_diff>